<commit_message>
Added a few comments to the requirements template.  Saved the Sprint Status Report document as a .docx file.
</commit_message>
<xml_diff>
--- a/DocumentTemplates/SystemRequirementsTemplate.docx
+++ b/DocumentTemplates/SystemRequirementsTemplate.docx
@@ -2,10 +2,7 @@
 <file path=word/document.xml><?xml version="1.0" encoding="utf-8"?>
 <w:document xmlns:wpc="http://schemas.microsoft.com/office/word/2010/wordprocessingCanvas" xmlns:mc="http://schemas.openxmlformats.org/markup-compatibility/2006" xmlns:o="urn:schemas-microsoft-com:office:office" xmlns:r="http://schemas.openxmlformats.org/officeDocument/2006/relationships" xmlns:m="http://schemas.openxmlformats.org/officeDocument/2006/math" xmlns:v="urn:schemas-microsoft-com:vml" xmlns:wp14="http://schemas.microsoft.com/office/word/2010/wordprocessingDrawing" xmlns:wp="http://schemas.openxmlformats.org/drawingml/2006/wordprocessingDrawing" xmlns:w10="urn:schemas-microsoft-com:office:word" xmlns:w="http://schemas.openxmlformats.org/wordprocessingml/2006/main" xmlns:w14="http://schemas.microsoft.com/office/word/2010/wordml" xmlns:wpg="http://schemas.microsoft.com/office/word/2010/wordprocessingGroup" xmlns:wpi="http://schemas.microsoft.com/office/word/2010/wordprocessingInk" xmlns:wne="http://schemas.microsoft.com/office/word/2006/wordml" xmlns:wps="http://schemas.microsoft.com/office/word/2010/wordprocessingShape" mc:Ignorable="w14 wp14">
   <w:body>
-    <w:p>
-      <w:bookmarkStart w:id="0" w:name="_GoBack"/>
-      <w:bookmarkEnd w:id="0"/>
-    </w:p>
+    <w:p/>
     <w:p/>
     <w:p/>
     <w:p/>
@@ -663,7 +660,7 @@
           <w:r>
             <w:fldChar w:fldCharType="separate"/>
           </w:r>
-          <w:hyperlink w:anchor="_Toc333417686" w:history="1">
+          <w:hyperlink w:anchor="_Toc335042461" w:history="1">
             <w:r>
               <w:rPr>
                 <w:rStyle w:val="Hyperlink"/>
@@ -703,7 +700,7 @@
                 <w:noProof/>
                 <w:webHidden/>
               </w:rPr>
-              <w:instrText xml:space="preserve"> PAGEREF _Toc333417686 \h </w:instrText>
+              <w:instrText xml:space="preserve"> PAGEREF _Toc335042461 \h </w:instrText>
             </w:r>
             <w:r>
               <w:rPr>
@@ -723,7 +720,7 @@
                 <w:noProof/>
                 <w:webHidden/>
               </w:rPr>
-              <w:t>3</w:t>
+              <w:t>4</w:t>
             </w:r>
             <w:r>
               <w:rPr>
@@ -745,7 +742,7 @@
               <w:noProof/>
             </w:rPr>
           </w:pPr>
-          <w:hyperlink w:anchor="_Toc333417687" w:history="1">
+          <w:hyperlink w:anchor="_Toc335042462" w:history="1">
             <w:r>
               <w:rPr>
                 <w:rStyle w:val="Hyperlink"/>
@@ -785,7 +782,7 @@
                 <w:noProof/>
                 <w:webHidden/>
               </w:rPr>
-              <w:instrText xml:space="preserve"> PAGEREF _Toc333417687 \h </w:instrText>
+              <w:instrText xml:space="preserve"> PAGEREF _Toc335042462 \h </w:instrText>
             </w:r>
             <w:r>
               <w:rPr>
@@ -805,7 +802,7 @@
                 <w:noProof/>
                 <w:webHidden/>
               </w:rPr>
-              <w:t>3</w:t>
+              <w:t>4</w:t>
             </w:r>
             <w:r>
               <w:rPr>
@@ -827,7 +824,7 @@
               <w:noProof/>
             </w:rPr>
           </w:pPr>
-          <w:hyperlink w:anchor="_Toc333417688" w:history="1">
+          <w:hyperlink w:anchor="_Toc335042463" w:history="1">
             <w:r>
               <w:rPr>
                 <w:rStyle w:val="Hyperlink"/>
@@ -867,7 +864,7 @@
                 <w:noProof/>
                 <w:webHidden/>
               </w:rPr>
-              <w:instrText xml:space="preserve"> PAGEREF _Toc333417688 \h </w:instrText>
+              <w:instrText xml:space="preserve"> PAGEREF _Toc335042463 \h </w:instrText>
             </w:r>
             <w:r>
               <w:rPr>
@@ -887,7 +884,7 @@
                 <w:noProof/>
                 <w:webHidden/>
               </w:rPr>
-              <w:t>3</w:t>
+              <w:t>4</w:t>
             </w:r>
             <w:r>
               <w:rPr>
@@ -908,7 +905,7 @@
               <w:noProof/>
             </w:rPr>
           </w:pPr>
-          <w:hyperlink w:anchor="_Toc333417689" w:history="1">
+          <w:hyperlink w:anchor="_Toc335042464" w:history="1">
             <w:r>
               <w:rPr>
                 <w:rStyle w:val="Hyperlink"/>
@@ -948,7 +945,7 @@
                 <w:noProof/>
                 <w:webHidden/>
               </w:rPr>
-              <w:instrText xml:space="preserve"> PAGEREF _Toc333417689 \h </w:instrText>
+              <w:instrText xml:space="preserve"> PAGEREF _Toc335042464 \h </w:instrText>
             </w:r>
             <w:r>
               <w:rPr>
@@ -968,7 +965,7 @@
                 <w:noProof/>
                 <w:webHidden/>
               </w:rPr>
-              <w:t>3</w:t>
+              <w:t>4</w:t>
             </w:r>
             <w:r>
               <w:rPr>
@@ -990,7 +987,7 @@
               <w:noProof/>
             </w:rPr>
           </w:pPr>
-          <w:hyperlink w:anchor="_Toc333417690" w:history="1">
+          <w:hyperlink w:anchor="_Toc335042465" w:history="1">
             <w:r>
               <w:rPr>
                 <w:rStyle w:val="Hyperlink"/>
@@ -1009,7 +1006,7 @@
                 <w:rStyle w:val="Hyperlink"/>
                 <w:noProof/>
               </w:rPr>
-              <w:t>Customer or End User</w:t>
+              <w:t>Customer or End User (Product Owner)</w:t>
             </w:r>
             <w:r>
               <w:rPr>
@@ -1030,7 +1027,7 @@
                 <w:noProof/>
                 <w:webHidden/>
               </w:rPr>
-              <w:instrText xml:space="preserve"> PAGEREF _Toc333417690 \h </w:instrText>
+              <w:instrText xml:space="preserve"> PAGEREF _Toc335042465 \h </w:instrText>
             </w:r>
             <w:r>
               <w:rPr>
@@ -1050,7 +1047,7 @@
                 <w:noProof/>
                 <w:webHidden/>
               </w:rPr>
-              <w:t>3</w:t>
+              <w:t>4</w:t>
             </w:r>
             <w:r>
               <w:rPr>
@@ -1072,7 +1069,7 @@
               <w:noProof/>
             </w:rPr>
           </w:pPr>
-          <w:hyperlink w:anchor="_Toc333417691" w:history="1">
+          <w:hyperlink w:anchor="_Toc335042466" w:history="1">
             <w:r>
               <w:rPr>
                 <w:rStyle w:val="Hyperlink"/>
@@ -1091,7 +1088,7 @@
                 <w:rStyle w:val="Hyperlink"/>
                 <w:noProof/>
               </w:rPr>
-              <w:t>Management or Instructor</w:t>
+              <w:t>Management or Instructor (Scrum Master)</w:t>
             </w:r>
             <w:r>
               <w:rPr>
@@ -1112,7 +1109,7 @@
                 <w:noProof/>
                 <w:webHidden/>
               </w:rPr>
-              <w:instrText xml:space="preserve"> PAGEREF _Toc333417691 \h </w:instrText>
+              <w:instrText xml:space="preserve"> PAGEREF _Toc335042466 \h </w:instrText>
             </w:r>
             <w:r>
               <w:rPr>
@@ -1132,7 +1129,7 @@
                 <w:noProof/>
                 <w:webHidden/>
               </w:rPr>
-              <w:t>3</w:t>
+              <w:t>4</w:t>
             </w:r>
             <w:r>
               <w:rPr>
@@ -1154,7 +1151,7 @@
               <w:noProof/>
             </w:rPr>
           </w:pPr>
-          <w:hyperlink w:anchor="_Toc333417692" w:history="1">
+          <w:hyperlink w:anchor="_Toc335042467" w:history="1">
             <w:r>
               <w:rPr>
                 <w:rStyle w:val="Hyperlink"/>
@@ -1194,7 +1191,7 @@
                 <w:noProof/>
                 <w:webHidden/>
               </w:rPr>
-              <w:instrText xml:space="preserve"> PAGEREF _Toc333417692 \h </w:instrText>
+              <w:instrText xml:space="preserve"> PAGEREF _Toc335042467 \h </w:instrText>
             </w:r>
             <w:r>
               <w:rPr>
@@ -1214,7 +1211,7 @@
                 <w:noProof/>
                 <w:webHidden/>
               </w:rPr>
-              <w:t>3</w:t>
+              <w:t>4</w:t>
             </w:r>
             <w:r>
               <w:rPr>
@@ -1236,7 +1233,7 @@
               <w:noProof/>
             </w:rPr>
           </w:pPr>
-          <w:hyperlink w:anchor="_Toc333417693" w:history="1">
+          <w:hyperlink w:anchor="_Toc335042468" w:history="1">
             <w:r>
               <w:rPr>
                 <w:rStyle w:val="Hyperlink"/>
@@ -1276,7 +1273,7 @@
                 <w:noProof/>
                 <w:webHidden/>
               </w:rPr>
-              <w:instrText xml:space="preserve"> PAGEREF _Toc333417693 \h </w:instrText>
+              <w:instrText xml:space="preserve"> PAGEREF _Toc335042468 \h </w:instrText>
             </w:r>
             <w:r>
               <w:rPr>
@@ -1296,7 +1293,7 @@
                 <w:noProof/>
                 <w:webHidden/>
               </w:rPr>
-              <w:t>3</w:t>
+              <w:t>4</w:t>
             </w:r>
             <w:r>
               <w:rPr>
@@ -1317,7 +1314,7 @@
               <w:noProof/>
             </w:rPr>
           </w:pPr>
-          <w:hyperlink w:anchor="_Toc333417694" w:history="1">
+          <w:hyperlink w:anchor="_Toc335042469" w:history="1">
             <w:r>
               <w:rPr>
                 <w:rStyle w:val="Hyperlink"/>
@@ -1357,7 +1354,7 @@
                 <w:noProof/>
                 <w:webHidden/>
               </w:rPr>
-              <w:instrText xml:space="preserve"> PAGEREF _Toc333417694 \h </w:instrText>
+              <w:instrText xml:space="preserve"> PAGEREF _Toc335042469 \h </w:instrText>
             </w:r>
             <w:r>
               <w:rPr>
@@ -1377,7 +1374,7 @@
                 <w:noProof/>
                 <w:webHidden/>
               </w:rPr>
-              <w:t>3</w:t>
+              <w:t>4</w:t>
             </w:r>
             <w:r>
               <w:rPr>
@@ -1398,7 +1395,7 @@
               <w:noProof/>
             </w:rPr>
           </w:pPr>
-          <w:hyperlink w:anchor="_Toc333417695" w:history="1">
+          <w:hyperlink w:anchor="_Toc335042470" w:history="1">
             <w:r>
               <w:rPr>
                 <w:rStyle w:val="Hyperlink"/>
@@ -1438,7 +1435,7 @@
                 <w:noProof/>
                 <w:webHidden/>
               </w:rPr>
-              <w:instrText xml:space="preserve"> PAGEREF _Toc333417695 \h </w:instrText>
+              <w:instrText xml:space="preserve"> PAGEREF _Toc335042470 \h </w:instrText>
             </w:r>
             <w:r>
               <w:rPr>
@@ -1458,7 +1455,7 @@
                 <w:noProof/>
                 <w:webHidden/>
               </w:rPr>
-              <w:t>3</w:t>
+              <w:t>4</w:t>
             </w:r>
             <w:r>
               <w:rPr>
@@ -1480,7 +1477,7 @@
               <w:noProof/>
             </w:rPr>
           </w:pPr>
-          <w:hyperlink w:anchor="_Toc333417696" w:history="1">
+          <w:hyperlink w:anchor="_Toc335042471" w:history="1">
             <w:r>
               <w:rPr>
                 <w:rStyle w:val="Hyperlink"/>
@@ -1520,7 +1517,7 @@
                 <w:noProof/>
                 <w:webHidden/>
               </w:rPr>
-              <w:instrText xml:space="preserve"> PAGEREF _Toc333417696 \h </w:instrText>
+              <w:instrText xml:space="preserve"> PAGEREF _Toc335042471 \h </w:instrText>
             </w:r>
             <w:r>
               <w:rPr>
@@ -1540,7 +1537,7 @@
                 <w:noProof/>
                 <w:webHidden/>
               </w:rPr>
-              <w:t>3</w:t>
+              <w:t>5</w:t>
             </w:r>
             <w:r>
               <w:rPr>
@@ -1562,7 +1559,7 @@
               <w:noProof/>
             </w:rPr>
           </w:pPr>
-          <w:hyperlink w:anchor="_Toc333417697" w:history="1">
+          <w:hyperlink w:anchor="_Toc335042472" w:history="1">
             <w:r>
               <w:rPr>
                 <w:rStyle w:val="Hyperlink"/>
@@ -1602,7 +1599,7 @@
                 <w:noProof/>
                 <w:webHidden/>
               </w:rPr>
-              <w:instrText xml:space="preserve"> PAGEREF _Toc333417697 \h </w:instrText>
+              <w:instrText xml:space="preserve"> PAGEREF _Toc335042472 \h </w:instrText>
             </w:r>
             <w:r>
               <w:rPr>
@@ -1622,7 +1619,7 @@
                 <w:noProof/>
                 <w:webHidden/>
               </w:rPr>
-              <w:t>3</w:t>
+              <w:t>5</w:t>
             </w:r>
             <w:r>
               <w:rPr>
@@ -1644,7 +1641,7 @@
               <w:noProof/>
             </w:rPr>
           </w:pPr>
-          <w:hyperlink w:anchor="_Toc333417698" w:history="1">
+          <w:hyperlink w:anchor="_Toc335042473" w:history="1">
             <w:r>
               <w:rPr>
                 <w:rStyle w:val="Hyperlink"/>
@@ -1684,7 +1681,7 @@
                 <w:noProof/>
                 <w:webHidden/>
               </w:rPr>
-              <w:instrText xml:space="preserve"> PAGEREF _Toc333417698 \h </w:instrText>
+              <w:instrText xml:space="preserve"> PAGEREF _Toc335042473 \h </w:instrText>
             </w:r>
             <w:r>
               <w:rPr>
@@ -1704,7 +1701,7 @@
                 <w:noProof/>
                 <w:webHidden/>
               </w:rPr>
-              <w:t>3</w:t>
+              <w:t>5</w:t>
             </w:r>
             <w:r>
               <w:rPr>
@@ -1726,7 +1723,7 @@
               <w:noProof/>
             </w:rPr>
           </w:pPr>
-          <w:hyperlink w:anchor="_Toc333417699" w:history="1">
+          <w:hyperlink w:anchor="_Toc335042474" w:history="1">
             <w:r>
               <w:rPr>
                 <w:rStyle w:val="Hyperlink"/>
@@ -1766,7 +1763,7 @@
                 <w:noProof/>
                 <w:webHidden/>
               </w:rPr>
-              <w:instrText xml:space="preserve"> PAGEREF _Toc333417699 \h </w:instrText>
+              <w:instrText xml:space="preserve"> PAGEREF _Toc335042474 \h </w:instrText>
             </w:r>
             <w:r>
               <w:rPr>
@@ -1786,7 +1783,7 @@
                 <w:noProof/>
                 <w:webHidden/>
               </w:rPr>
-              <w:t>3</w:t>
+              <w:t>5</w:t>
             </w:r>
             <w:r>
               <w:rPr>
@@ -1807,7 +1804,7 @@
               <w:noProof/>
             </w:rPr>
           </w:pPr>
-          <w:hyperlink w:anchor="_Toc333417700" w:history="1">
+          <w:hyperlink w:anchor="_Toc335042475" w:history="1">
             <w:r>
               <w:rPr>
                 <w:rStyle w:val="Hyperlink"/>
@@ -1847,7 +1844,7 @@
                 <w:noProof/>
                 <w:webHidden/>
               </w:rPr>
-              <w:instrText xml:space="preserve"> PAGEREF _Toc333417700 \h </w:instrText>
+              <w:instrText xml:space="preserve"> PAGEREF _Toc335042475 \h </w:instrText>
             </w:r>
             <w:r>
               <w:rPr>
@@ -1867,7 +1864,7 @@
                 <w:noProof/>
                 <w:webHidden/>
               </w:rPr>
-              <w:t>3</w:t>
+              <w:t>5</w:t>
             </w:r>
             <w:r>
               <w:rPr>
@@ -1889,7 +1886,7 @@
               <w:noProof/>
             </w:rPr>
           </w:pPr>
-          <w:hyperlink w:anchor="_Toc333417701" w:history="1">
+          <w:hyperlink w:anchor="_Toc335042476" w:history="1">
             <w:r>
               <w:rPr>
                 <w:rStyle w:val="Hyperlink"/>
@@ -1929,7 +1926,7 @@
                 <w:noProof/>
                 <w:webHidden/>
               </w:rPr>
-              <w:instrText xml:space="preserve"> PAGEREF _Toc333417701 \h </w:instrText>
+              <w:instrText xml:space="preserve"> PAGEREF _Toc335042476 \h </w:instrText>
             </w:r>
             <w:r>
               <w:rPr>
@@ -1949,7 +1946,7 @@
                 <w:noProof/>
                 <w:webHidden/>
               </w:rPr>
-              <w:t>3</w:t>
+              <w:t>5</w:t>
             </w:r>
             <w:r>
               <w:rPr>
@@ -1971,7 +1968,7 @@
               <w:noProof/>
             </w:rPr>
           </w:pPr>
-          <w:hyperlink w:anchor="_Toc333417702" w:history="1">
+          <w:hyperlink w:anchor="_Toc335042477" w:history="1">
             <w:r>
               <w:rPr>
                 <w:rStyle w:val="Hyperlink"/>
@@ -2011,7 +2008,7 @@
                 <w:noProof/>
                 <w:webHidden/>
               </w:rPr>
-              <w:instrText xml:space="preserve"> PAGEREF _Toc333417702 \h </w:instrText>
+              <w:instrText xml:space="preserve"> PAGEREF _Toc335042477 \h </w:instrText>
             </w:r>
             <w:r>
               <w:rPr>
@@ -2031,7 +2028,7 @@
                 <w:noProof/>
                 <w:webHidden/>
               </w:rPr>
-              <w:t>3</w:t>
+              <w:t>5</w:t>
             </w:r>
             <w:r>
               <w:rPr>
@@ -2053,7 +2050,7 @@
               <w:noProof/>
             </w:rPr>
           </w:pPr>
-          <w:hyperlink w:anchor="_Toc333417703" w:history="1">
+          <w:hyperlink w:anchor="_Toc335042478" w:history="1">
             <w:r>
               <w:rPr>
                 <w:rStyle w:val="Hyperlink"/>
@@ -2093,7 +2090,7 @@
                 <w:noProof/>
                 <w:webHidden/>
               </w:rPr>
-              <w:instrText xml:space="preserve"> PAGEREF _Toc333417703 \h </w:instrText>
+              <w:instrText xml:space="preserve"> PAGEREF _Toc335042478 \h </w:instrText>
             </w:r>
             <w:r>
               <w:rPr>
@@ -2113,7 +2110,7 @@
                 <w:noProof/>
                 <w:webHidden/>
               </w:rPr>
-              <w:t>3</w:t>
+              <w:t>6</w:t>
             </w:r>
             <w:r>
               <w:rPr>
@@ -2135,7 +2132,7 @@
               <w:noProof/>
             </w:rPr>
           </w:pPr>
-          <w:hyperlink w:anchor="_Toc333417704" w:history="1">
+          <w:hyperlink w:anchor="_Toc335042479" w:history="1">
             <w:r>
               <w:rPr>
                 <w:rStyle w:val="Hyperlink"/>
@@ -2175,7 +2172,7 @@
                 <w:noProof/>
                 <w:webHidden/>
               </w:rPr>
-              <w:instrText xml:space="preserve"> PAGEREF _Toc333417704 \h </w:instrText>
+              <w:instrText xml:space="preserve"> PAGEREF _Toc335042479 \h </w:instrText>
             </w:r>
             <w:r>
               <w:rPr>
@@ -2195,7 +2192,7 @@
                 <w:noProof/>
                 <w:webHidden/>
               </w:rPr>
-              <w:t>3</w:t>
+              <w:t>6</w:t>
             </w:r>
             <w:r>
               <w:rPr>
@@ -2216,7 +2213,7 @@
               <w:noProof/>
             </w:rPr>
           </w:pPr>
-          <w:hyperlink w:anchor="_Toc333417705" w:history="1">
+          <w:hyperlink w:anchor="_Toc335042480" w:history="1">
             <w:r>
               <w:rPr>
                 <w:rStyle w:val="Hyperlink"/>
@@ -2256,7 +2253,7 @@
                 <w:noProof/>
                 <w:webHidden/>
               </w:rPr>
-              <w:instrText xml:space="preserve"> PAGEREF _Toc333417705 \h </w:instrText>
+              <w:instrText xml:space="preserve"> PAGEREF _Toc335042480 \h </w:instrText>
             </w:r>
             <w:r>
               <w:rPr>
@@ -2276,7 +2273,7 @@
                 <w:noProof/>
                 <w:webHidden/>
               </w:rPr>
-              <w:t>3</w:t>
+              <w:t>6</w:t>
             </w:r>
             <w:r>
               <w:rPr>
@@ -2297,7 +2294,7 @@
               <w:noProof/>
             </w:rPr>
           </w:pPr>
-          <w:hyperlink w:anchor="_Toc333417706" w:history="1">
+          <w:hyperlink w:anchor="_Toc335042481" w:history="1">
             <w:r>
               <w:rPr>
                 <w:rStyle w:val="Hyperlink"/>
@@ -2337,7 +2334,7 @@
                 <w:noProof/>
                 <w:webHidden/>
               </w:rPr>
-              <w:instrText xml:space="preserve"> PAGEREF _Toc333417706 \h </w:instrText>
+              <w:instrText xml:space="preserve"> PAGEREF _Toc335042481 \h </w:instrText>
             </w:r>
             <w:r>
               <w:rPr>
@@ -2357,7 +2354,7 @@
                 <w:noProof/>
                 <w:webHidden/>
               </w:rPr>
-              <w:t>3</w:t>
+              <w:t>7</w:t>
             </w:r>
             <w:r>
               <w:rPr>
@@ -2392,12 +2389,12 @@
       <w:pPr>
         <w:pStyle w:val="Heading1"/>
       </w:pPr>
-      <w:bookmarkStart w:id="1" w:name="_Toc333417686"/>
+      <w:bookmarkStart w:id="0" w:name="_Toc335042461"/>
       <w:r>
         <w:lastRenderedPageBreak/>
         <w:t>Overview</w:t>
       </w:r>
-      <w:bookmarkEnd w:id="1"/>
+      <w:bookmarkEnd w:id="0"/>
     </w:p>
     <w:p>
       <w:r>
@@ -2408,11 +2405,11 @@
       <w:pPr>
         <w:pStyle w:val="Heading2"/>
       </w:pPr>
-      <w:bookmarkStart w:id="2" w:name="_Toc333417687"/>
+      <w:bookmarkStart w:id="1" w:name="_Toc335042462"/>
       <w:r>
         <w:t>Scope</w:t>
       </w:r>
-      <w:bookmarkEnd w:id="2"/>
+      <w:bookmarkEnd w:id="1"/>
     </w:p>
     <w:p>
       <w:r>
@@ -2426,14 +2423,14 @@
       <w:pPr>
         <w:pStyle w:val="Heading2"/>
       </w:pPr>
-      <w:bookmarkStart w:id="3" w:name="_Toc333417688"/>
+      <w:bookmarkStart w:id="2" w:name="_Toc335042463"/>
       <w:r>
         <w:t>Pu</w:t>
       </w:r>
       <w:r>
         <w:t>rpose of the System</w:t>
       </w:r>
-      <w:bookmarkEnd w:id="3"/>
+      <w:bookmarkEnd w:id="2"/>
     </w:p>
     <w:p>
       <w:r>
@@ -2444,11 +2441,11 @@
       <w:pPr>
         <w:pStyle w:val="Heading1"/>
       </w:pPr>
-      <w:bookmarkStart w:id="4" w:name="_Toc333417689"/>
+      <w:bookmarkStart w:id="3" w:name="_Toc335042464"/>
       <w:r>
         <w:t>Stakeholder Information</w:t>
       </w:r>
-      <w:bookmarkEnd w:id="4"/>
+      <w:bookmarkEnd w:id="3"/>
     </w:p>
     <w:p>
       <w:r>
@@ -2459,9 +2456,33 @@
       <w:pPr>
         <w:pStyle w:val="Heading2"/>
       </w:pPr>
-      <w:bookmarkStart w:id="5" w:name="_Toc333417690"/>
+      <w:bookmarkStart w:id="4" w:name="_Toc335042465"/>
       <w:r>
         <w:t>Customer or End User</w:t>
+      </w:r>
+      <w:r>
+        <w:t xml:space="preserve"> (Product Owner)</w:t>
+      </w:r>
+      <w:bookmarkEnd w:id="4"/>
+    </w:p>
+    <w:p>
+      <w:r>
+        <w:t>Who?  What role will they play in the project?</w:t>
+      </w:r>
+      <w:r>
+        <w:t xml:space="preserve">  Will this person or group manage and prioritize the product backlog?  Who will they interact with on the team to drive product backlog priorities if not done directly?</w:t>
+      </w:r>
+    </w:p>
+    <w:p>
+      <w:pPr>
+        <w:pStyle w:val="Heading2"/>
+      </w:pPr>
+      <w:bookmarkStart w:id="5" w:name="_Toc335042466"/>
+      <w:r>
+        <w:t>Management or Instructor</w:t>
+      </w:r>
+      <w:r>
+        <w:t xml:space="preserve"> (Scrum Master)</w:t>
       </w:r>
       <w:bookmarkEnd w:id="5"/>
     </w:p>
@@ -2469,31 +2490,19 @@
       <w:r>
         <w:t>Who?  What role will they play in the project?</w:t>
       </w:r>
-    </w:p>
-    <w:p>
-      <w:pPr>
-        <w:pStyle w:val="Heading2"/>
-      </w:pPr>
-      <w:bookmarkStart w:id="6" w:name="_Toc333417691"/>
       <w:r>
-        <w:t>Management or Instructor</w:t>
-      </w:r>
-      <w:bookmarkEnd w:id="6"/>
-    </w:p>
-    <w:p>
-      <w:r>
-        <w:t>Who?  What role will they play in the project?</w:t>
+        <w:t xml:space="preserve">  Will the Scrum Master drive the Sprint Meetings?</w:t>
       </w:r>
     </w:p>
     <w:p>
       <w:pPr>
         <w:pStyle w:val="Heading2"/>
       </w:pPr>
-      <w:bookmarkStart w:id="7" w:name="_Toc333417692"/>
+      <w:bookmarkStart w:id="6" w:name="_Toc335042467"/>
       <w:r>
         <w:t>Investors</w:t>
       </w:r>
-      <w:bookmarkEnd w:id="7"/>
+      <w:bookmarkEnd w:id="6"/>
     </w:p>
     <w:p>
       <w:r>
@@ -2504,11 +2513,11 @@
       <w:pPr>
         <w:pStyle w:val="Heading2"/>
       </w:pPr>
-      <w:bookmarkStart w:id="8" w:name="_Toc333417693"/>
+      <w:bookmarkStart w:id="7" w:name="_Toc335042468"/>
       <w:r>
         <w:t>Developers | Testers</w:t>
       </w:r>
-      <w:bookmarkEnd w:id="8"/>
+      <w:bookmarkEnd w:id="7"/>
     </w:p>
     <w:p>
       <w:r>
@@ -2519,11 +2528,11 @@
       <w:pPr>
         <w:pStyle w:val="Heading1"/>
       </w:pPr>
-      <w:bookmarkStart w:id="9" w:name="_Toc333417694"/>
+      <w:bookmarkStart w:id="8" w:name="_Toc335042469"/>
       <w:r>
         <w:t>Business Need</w:t>
       </w:r>
-      <w:bookmarkEnd w:id="9"/>
+      <w:bookmarkEnd w:id="8"/>
     </w:p>
     <w:p>
       <w:r>
@@ -2534,33 +2543,46 @@
       <w:pPr>
         <w:pStyle w:val="Heading1"/>
       </w:pPr>
-      <w:bookmarkStart w:id="10" w:name="_Toc333417695"/>
+      <w:bookmarkStart w:id="9" w:name="_Toc335042470"/>
       <w:r>
         <w:t>Requirements and Design Constraints</w:t>
       </w:r>
-      <w:bookmarkEnd w:id="10"/>
+      <w:bookmarkEnd w:id="9"/>
     </w:p>
     <w:p>
       <w:r>
-        <w:t xml:space="preserve">Use this section to discuss what requirements exist that deal with meeting the business need.  These requirements might equate to design constraints which </w:t>
+        <w:lastRenderedPageBreak/>
+        <w:t xml:space="preserve">Use this section to discuss what requirements </w:t>
+      </w:r>
+      <w:proofErr w:type="gramStart"/>
+      <w:r>
+        <w:t>exist</w:t>
+      </w:r>
+      <w:proofErr w:type="gramEnd"/>
+      <w:r>
+        <w:t xml:space="preserve"> that deal with meeting the business need.  These requirements might equate to design constraints which </w:t>
       </w:r>
       <w:r>
-        <w:t xml:space="preserve">can take the form of system, network, and/or </w:t>
+        <w:t xml:space="preserve">can take the form of system, network, and/or user constraints.  Examples:  Windows Server only, </w:t>
       </w:r>
+      <w:proofErr w:type="spellStart"/>
       <w:r>
-        <w:lastRenderedPageBreak/>
-        <w:t>user constraints.  Examples:  Windows Server only, iOS only, slow network constraints, or no offline, local storage capabilities.</w:t>
+        <w:t>iOS</w:t>
+      </w:r>
+      <w:proofErr w:type="spellEnd"/>
+      <w:r>
+        <w:t xml:space="preserve"> only, slow network constraints, or no offline, local storage capabilities.</w:t>
       </w:r>
     </w:p>
     <w:p>
       <w:pPr>
         <w:pStyle w:val="Heading2"/>
       </w:pPr>
-      <w:bookmarkStart w:id="11" w:name="_Toc333417696"/>
+      <w:bookmarkStart w:id="10" w:name="_Toc335042471"/>
       <w:r>
         <w:t>System Requirements</w:t>
       </w:r>
-      <w:bookmarkEnd w:id="11"/>
+      <w:bookmarkEnd w:id="10"/>
     </w:p>
     <w:p>
       <w:r>
@@ -2571,11 +2593,11 @@
       <w:pPr>
         <w:pStyle w:val="Heading2"/>
       </w:pPr>
-      <w:bookmarkStart w:id="12" w:name="_Toc333417697"/>
+      <w:bookmarkStart w:id="11" w:name="_Toc335042472"/>
       <w:r>
         <w:t>Network Requirements</w:t>
       </w:r>
-      <w:bookmarkEnd w:id="12"/>
+      <w:bookmarkEnd w:id="11"/>
     </w:p>
     <w:p>
       <w:r>
@@ -2586,11 +2608,11 @@
       <w:pPr>
         <w:pStyle w:val="Heading2"/>
       </w:pPr>
-      <w:bookmarkStart w:id="13" w:name="_Toc333417698"/>
+      <w:bookmarkStart w:id="12" w:name="_Toc335042473"/>
       <w:r>
         <w:t>Development Environment Requirements</w:t>
       </w:r>
-      <w:bookmarkEnd w:id="13"/>
+      <w:bookmarkEnd w:id="12"/>
     </w:p>
     <w:p>
       <w:r>
@@ -2601,16 +2623,18 @@
       <w:pPr>
         <w:pStyle w:val="Heading2"/>
       </w:pPr>
-      <w:bookmarkStart w:id="14" w:name="_Toc333417699"/>
+      <w:bookmarkStart w:id="13" w:name="_Toc335042474"/>
       <w:r>
         <w:t>Project Management Methodology</w:t>
       </w:r>
-      <w:bookmarkEnd w:id="14"/>
+      <w:bookmarkEnd w:id="13"/>
     </w:p>
     <w:p>
       <w:r>
         <w:t xml:space="preserve">The stakeholders might restrict how the project implementation will be managed.  There may be constraints on when design meetings will take place.  There might be restrictions on how often progress reports need to be provided and to whom.  </w:t>
       </w:r>
+      <w:bookmarkStart w:id="14" w:name="_GoBack"/>
+      <w:bookmarkEnd w:id="14"/>
     </w:p>
     <w:p>
       <w:r>
@@ -2619,6 +2643,21 @@
     </w:p>
     <w:p>
       <w:r>
+        <w:t>Will all parties have access to the Sprint and Product Backlogs?</w:t>
+      </w:r>
+    </w:p>
+    <w:p>
+      <w:r>
+        <w:t>How many Sprints will encompass this particular project?</w:t>
+      </w:r>
+    </w:p>
+    <w:p>
+      <w:r>
+        <w:t>How long are the Sprint Cycles?</w:t>
+      </w:r>
+    </w:p>
+    <w:p>
+      <w:r>
         <w:t>Are there restrictions on source control?</w:t>
       </w:r>
     </w:p>
@@ -2626,7 +2665,7 @@
       <w:pPr>
         <w:pStyle w:val="Heading1"/>
       </w:pPr>
-      <w:bookmarkStart w:id="15" w:name="_Toc333417700"/>
+      <w:bookmarkStart w:id="15" w:name="_Toc335042475"/>
       <w:r>
         <w:t>User Stories</w:t>
       </w:r>
@@ -2646,7 +2685,7 @@
       <w:pPr>
         <w:pStyle w:val="Heading2"/>
       </w:pPr>
-      <w:bookmarkStart w:id="16" w:name="_Toc333417701"/>
+      <w:bookmarkStart w:id="16" w:name="_Toc335042476"/>
       <w:r>
         <w:t>User Story #1</w:t>
       </w:r>
@@ -2661,7 +2700,7 @@
       <w:pPr>
         <w:pStyle w:val="Heading3"/>
       </w:pPr>
-      <w:bookmarkStart w:id="17" w:name="_Toc333417702"/>
+      <w:bookmarkStart w:id="17" w:name="_Toc335042477"/>
       <w:r>
         <w:t>User Story #1 Breakdown</w:t>
       </w:r>
@@ -2676,8 +2715,9 @@
       <w:pPr>
         <w:pStyle w:val="Heading2"/>
       </w:pPr>
-      <w:bookmarkStart w:id="18" w:name="_Toc333417703"/>
+      <w:bookmarkStart w:id="18" w:name="_Toc335042478"/>
       <w:r>
+        <w:lastRenderedPageBreak/>
         <w:t>User Story #2</w:t>
       </w:r>
       <w:bookmarkEnd w:id="18"/>
@@ -2691,7 +2731,7 @@
       <w:pPr>
         <w:pStyle w:val="Heading2"/>
       </w:pPr>
-      <w:bookmarkStart w:id="19" w:name="_Toc333417704"/>
+      <w:bookmarkStart w:id="19" w:name="_Toc335042479"/>
       <w:r>
         <w:t>User Story #3</w:t>
       </w:r>
@@ -2706,9 +2746,8 @@
       <w:pPr>
         <w:pStyle w:val="Heading1"/>
       </w:pPr>
-      <w:bookmarkStart w:id="20" w:name="_Toc333417705"/>
+      <w:bookmarkStart w:id="20" w:name="_Toc335042480"/>
       <w:r>
-        <w:lastRenderedPageBreak/>
         <w:t>Research or Proof of Concept Results</w:t>
       </w:r>
       <w:bookmarkEnd w:id="20"/>
@@ -2742,7 +2781,7 @@
       <w:pPr>
         <w:pStyle w:val="AppendixHeading1"/>
       </w:pPr>
-      <w:bookmarkStart w:id="21" w:name="_Toc333417706"/>
+      <w:bookmarkStart w:id="21" w:name="_Toc335042481"/>
       <w:r>
         <w:lastRenderedPageBreak/>
         <w:t>Supporting Material</w:t>
@@ -2813,7 +2852,7 @@
       <w:rPr>
         <w:noProof/>
       </w:rPr>
-      <w:t>7</w:t>
+      <w:t>5</w:t>
     </w:r>
     <w:r>
       <w:rPr>
@@ -13115,7 +13154,7 @@
 </file>
 
 <file path=customXml/itemProps1.xml><?xml version="1.0" encoding="utf-8"?>
-<ds:datastoreItem xmlns:ds="http://schemas.openxmlformats.org/officeDocument/2006/customXml" ds:itemID="{2435413D-4D8D-4137-99A4-EFB62A44C8A4}">
+<ds:datastoreItem xmlns:ds="http://schemas.openxmlformats.org/officeDocument/2006/customXml" ds:itemID="{4191AA0D-C445-4C7C-9B01-45E678760A76}">
   <ds:schemaRefs>
     <ds:schemaRef ds:uri="http://schemas.openxmlformats.org/officeDocument/2006/bibliography"/>
   </ds:schemaRefs>

</xml_diff>